<commit_message>
1217 figure 1 num_message draft
</commit_message>
<xml_diff>
--- a/Documentation.docx
+++ b/Documentation.docx
@@ -11,30 +11,37 @@
     <w:p>
       <w:r>
         <w:tab/>
-      </w:r>
-      <w:proofErr w:type="spellStart"/>
-      <w:r>
-        <w:t>some_rand</w:t>
-      </w:r>
-      <w:proofErr w:type="spellEnd"/>
-      <w:r>
-        <w:t xml:space="preserve">(x, a, b): generate x different </w:t>
-      </w:r>
-      <w:proofErr w:type="spellStart"/>
-      <w:r>
-        <w:t>ints</w:t>
-      </w:r>
-      <w:proofErr w:type="spellEnd"/>
-      <w:r>
-        <w:t xml:space="preserve"> in [</w:t>
-      </w:r>
-      <w:proofErr w:type="spellStart"/>
-      <w:r>
-        <w:t>a,b</w:t>
-      </w:r>
-      <w:proofErr w:type="spellEnd"/>
-      <w:r>
-        <w:t>)</w:t>
+        <w:t>some_rand(x, a, b): generate x different ints in [a,b)</w:t>
+      </w:r>
+    </w:p>
+    <w:p/>
+    <w:p>
+      <w:r>
+        <w:tab/>
+      </w:r>
+      <w:r>
+        <w:tab/>
+      </w:r>
+      <w:r>
+        <w:rPr>
+          <w:rFonts w:hint="eastAsia"/>
+        </w:rPr>
+        <w:t>self</w:t>
+      </w:r>
+      <w:r>
+        <w:t>.subscription_pool: save all subscribe info</w:t>
+      </w:r>
+      <w:r>
+        <w:t xml:space="preserve"> [{“topic name”: [ broker names]}]</w:t>
+      </w:r>
+    </w:p>
+    <w:p>
+      <w:r>
+        <w:tab/>
+      </w:r>
+      <w:r>
+        <w:tab/>
+        <w:t>self.subscription_queue: subscription info that need to be flood [(topic, name), ]</w:t>
       </w:r>
     </w:p>
     <w:p/>

</xml_diff>

<commit_message>
1217 demo1 # of storage cost done?
</commit_message>
<xml_diff>
--- a/Documentation.docx
+++ b/Documentation.docx
@@ -45,6 +45,113 @@
       </w:r>
     </w:p>
     <w:p/>
+    <w:p/>
+    <w:p/>
+    <w:p/>
+    <w:p>
+      <w:r>
+        <w:br w:type="page"/>
+      </w:r>
+    </w:p>
+    <w:p/>
+    <w:p>
+      <w:r>
+        <w:t>Demo1:</w:t>
+      </w:r>
+    </w:p>
+    <w:p>
+      <w:r>
+        <w:t>0 -&gt;1 -&gt;2</w:t>
+      </w:r>
+    </w:p>
+    <w:p>
+      <w:r>
+        <w:drawing>
+          <wp:inline distT="0" distB="0" distL="0" distR="0" wp14:anchorId="6A236308" wp14:editId="6A0FFB0C">
+            <wp:extent cx="5943600" cy="4457700"/>
+            <wp:effectExtent l="0" t="0" r="0" b="0"/>
+            <wp:docPr id="1" name="Picture 1"/>
+            <wp:cNvGraphicFramePr>
+              <a:graphicFrameLocks xmlns:a="http://schemas.openxmlformats.org/drawingml/2006/main" noChangeAspect="1"/>
+            </wp:cNvGraphicFramePr>
+            <a:graphic xmlns:a="http://schemas.openxmlformats.org/drawingml/2006/main">
+              <a:graphicData uri="http://schemas.openxmlformats.org/drawingml/2006/picture">
+                <pic:pic xmlns:pic="http://schemas.openxmlformats.org/drawingml/2006/picture">
+                  <pic:nvPicPr>
+                    <pic:cNvPr id="1" name=""/>
+                    <pic:cNvPicPr/>
+                  </pic:nvPicPr>
+                  <pic:blipFill>
+                    <a:blip r:embed="rId4"/>
+                    <a:stretch>
+                      <a:fillRect/>
+                    </a:stretch>
+                  </pic:blipFill>
+                  <pic:spPr>
+                    <a:xfrm>
+                      <a:off x="0" y="0"/>
+                      <a:ext cx="5943600" cy="4457700"/>
+                    </a:xfrm>
+                    <a:prstGeom prst="rect">
+                      <a:avLst/>
+                    </a:prstGeom>
+                  </pic:spPr>
+                </pic:pic>
+              </a:graphicData>
+            </a:graphic>
+          </wp:inline>
+        </w:drawing>
+      </w:r>
+    </w:p>
+    <w:p>
+      <w:r>
+        <w:t>1 &lt;- 0 -&gt; 2 -&gt;3,4</w:t>
+      </w:r>
+      <w:r>
+        <w:t>:</w:t>
+      </w:r>
+    </w:p>
+    <w:p/>
+    <w:p>
+      <w:r>
+        <w:lastRenderedPageBreak/>
+        <w:drawing>
+          <wp:inline distT="0" distB="0" distL="0" distR="0" wp14:anchorId="76705A4A" wp14:editId="2F5B1DE1">
+            <wp:extent cx="5943600" cy="4457700"/>
+            <wp:effectExtent l="0" t="0" r="0" b="0"/>
+            <wp:docPr id="2" name="Picture 2"/>
+            <wp:cNvGraphicFramePr>
+              <a:graphicFrameLocks xmlns:a="http://schemas.openxmlformats.org/drawingml/2006/main" noChangeAspect="1"/>
+            </wp:cNvGraphicFramePr>
+            <a:graphic xmlns:a="http://schemas.openxmlformats.org/drawingml/2006/main">
+              <a:graphicData uri="http://schemas.openxmlformats.org/drawingml/2006/picture">
+                <pic:pic xmlns:pic="http://schemas.openxmlformats.org/drawingml/2006/picture">
+                  <pic:nvPicPr>
+                    <pic:cNvPr id="1" name=""/>
+                    <pic:cNvPicPr/>
+                  </pic:nvPicPr>
+                  <pic:blipFill>
+                    <a:blip r:embed="rId5"/>
+                    <a:stretch>
+                      <a:fillRect/>
+                    </a:stretch>
+                  </pic:blipFill>
+                  <pic:spPr>
+                    <a:xfrm>
+                      <a:off x="0" y="0"/>
+                      <a:ext cx="5943600" cy="4457700"/>
+                    </a:xfrm>
+                    <a:prstGeom prst="rect">
+                      <a:avLst/>
+                    </a:prstGeom>
+                  </pic:spPr>
+                </pic:pic>
+              </a:graphicData>
+            </a:graphic>
+          </wp:inline>
+        </w:drawing>
+      </w:r>
+    </w:p>
     <w:sectPr>
       <w:pgSz w:w="12240" w:h="15840"/>
       <w:pgMar w:top="1440" w:right="1440" w:bottom="1440" w:left="1440" w:header="720" w:footer="720" w:gutter="0"/>

</xml_diff>

<commit_message>
1218 change: it should be controlled by work loop
</commit_message>
<xml_diff>
--- a/Documentation.docx
+++ b/Documentation.docx
@@ -150,6 +150,82 @@
             </a:graphic>
           </wp:inline>
         </w:drawing>
+      </w:r>
+    </w:p>
+    <w:p/>
+    <w:p>
+      <w:r>
+        <w:br w:type="page"/>
+      </w:r>
+    </w:p>
+    <w:p/>
+    <w:p>
+      <w:r>
+        <w:t xml:space="preserve">Demo2: SF, NSF, PF </w:t>
+      </w:r>
+      <w:r>
+        <w:rPr>
+          <w:rFonts w:hint="eastAsia"/>
+        </w:rPr>
+        <w:t>下的系统中的占据带宽情况</w:t>
+      </w:r>
+    </w:p>
+    <w:p>
+      <w:r>
+        <w:tab/>
+        <w:t>S</w:t>
+      </w:r>
+      <w:r>
+        <w:rPr>
+          <w:rFonts w:hint="eastAsia"/>
+        </w:rPr>
+        <w:t>ize</w:t>
+      </w:r>
+      <w:r>
+        <w:rPr>
+          <w:rFonts w:hint="eastAsia"/>
+        </w:rPr>
+        <w:t>：选取</w:t>
+      </w:r>
+      <w:r>
+        <w:rPr>
+          <w:rFonts w:hint="eastAsia"/>
+        </w:rPr>
+        <w:t>message</w:t>
+      </w:r>
+      <w:r>
+        <w:rPr>
+          <w:rFonts w:hint="eastAsia"/>
+        </w:rPr>
+        <w:t>最后两位</w:t>
+      </w:r>
+    </w:p>
+    <w:p>
+      <w:pPr>
+        <w:rPr>
+          <w:rFonts w:hint="eastAsia"/>
+        </w:rPr>
+      </w:pPr>
+      <w:r>
+        <w:tab/>
+      </w:r>
+      <w:r>
+        <w:rPr>
+          <w:rFonts w:hint="eastAsia"/>
+        </w:rPr>
+        <w:t>时间应该由</w:t>
+      </w:r>
+      <w:r>
+        <w:rPr>
+          <w:rFonts w:hint="eastAsia"/>
+        </w:rPr>
+        <w:t>workloop</w:t>
+      </w:r>
+      <w:r>
+        <w:rPr>
+          <w:rFonts w:hint="eastAsia"/>
+        </w:rPr>
+        <w:t>决定</w:t>
       </w:r>
     </w:p>
     <w:sectPr>

</xml_diff>

<commit_message>
1218 draw the line of NSF
</commit_message>
<xml_diff>
--- a/Documentation.docx
+++ b/Documentation.docx
@@ -171,8 +171,33 @@
       </w:r>
     </w:p>
     <w:p>
+      <w:pPr>
+        <w:rPr>
+          <w:rFonts w:hint="eastAsia"/>
+        </w:rPr>
+      </w:pPr>
       <w:r>
         <w:tab/>
+        <w:t>Utf-8: 1 byte each symbol</w:t>
+      </w:r>
+    </w:p>
+    <w:p>
+      <w:r>
+        <w:tab/>
+      </w:r>
+      <w:r>
+        <w:t>P</w:t>
+      </w:r>
+      <w:r>
+        <w:rPr>
+          <w:rFonts w:hint="eastAsia"/>
+        </w:rPr>
+        <w:t>ublication</w:t>
+      </w:r>
+      <w:r>
+        <w:t xml:space="preserve"> payload </w:t>
+      </w:r>
+      <w:r>
         <w:t>S</w:t>
       </w:r>
       <w:r>
@@ -201,31 +226,238 @@
       </w:r>
     </w:p>
     <w:p>
+      <w:r>
+        <w:tab/>
+      </w:r>
+      <w:r>
+        <w:rPr>
+          <w:rFonts w:hint="eastAsia"/>
+        </w:rPr>
+        <w:t>时间应该由</w:t>
+      </w:r>
+      <w:r>
+        <w:rPr>
+          <w:rFonts w:hint="eastAsia"/>
+        </w:rPr>
+        <w:t>workloop</w:t>
+      </w:r>
+      <w:r>
+        <w:rPr>
+          <w:rFonts w:hint="eastAsia"/>
+        </w:rPr>
+        <w:t>决定</w:t>
+      </w:r>
+    </w:p>
+    <w:p>
       <w:pPr>
+        <w:ind w:firstLine="720"/>
+        <w:rPr>
+          <w:rFonts w:ascii="Arial" w:hAnsi="Arial" w:cs="Arial"/>
+          <w:color w:val="333333"/>
+          <w:sz w:val="23"/>
+          <w:szCs w:val="23"/>
+          <w:shd w:val="clear" w:color="auto" w:fill="FFFFFF"/>
+        </w:rPr>
+      </w:pPr>
+      <w:r>
+        <w:rPr>
+          <w:rFonts w:ascii="Arial" w:hAnsi="Arial" w:cs="Arial"/>
+          <w:color w:val="333333"/>
+          <w:sz w:val="23"/>
+          <w:szCs w:val="23"/>
+          <w:shd w:val="clear" w:color="auto" w:fill="FFFFFF"/>
+        </w:rPr>
+        <w:t>一个</w:t>
+      </w:r>
+      <w:r>
+        <w:rPr>
+          <w:rFonts w:ascii="Arial" w:hAnsi="Arial" w:cs="Arial" w:hint="eastAsia"/>
+          <w:color w:val="333333"/>
+          <w:sz w:val="23"/>
+          <w:szCs w:val="23"/>
+          <w:shd w:val="clear" w:color="auto" w:fill="FFFFFF"/>
+        </w:rPr>
+        <w:t>S</w:t>
+      </w:r>
+      <w:r>
+        <w:rPr>
+          <w:rFonts w:ascii="Arial" w:hAnsi="Arial" w:cs="Arial"/>
+          <w:color w:val="333333"/>
+          <w:sz w:val="23"/>
+          <w:szCs w:val="23"/>
+          <w:shd w:val="clear" w:color="auto" w:fill="FFFFFF"/>
+        </w:rPr>
+        <w:t xml:space="preserve">F </w:t>
+      </w:r>
+      <w:r>
+        <w:rPr>
+          <w:rFonts w:ascii="Arial" w:hAnsi="Arial" w:cs="Arial"/>
+          <w:color w:val="333333"/>
+          <w:sz w:val="23"/>
+          <w:szCs w:val="23"/>
+          <w:shd w:val="clear" w:color="auto" w:fill="FFFFFF"/>
+        </w:rPr>
+        <w:t>Subscription</w:t>
+      </w:r>
+      <w:r>
+        <w:rPr>
+          <w:rFonts w:ascii="Arial" w:hAnsi="Arial" w:cs="Arial"/>
+          <w:color w:val="333333"/>
+          <w:sz w:val="23"/>
+          <w:szCs w:val="23"/>
+          <w:shd w:val="clear" w:color="auto" w:fill="FFFFFF"/>
+        </w:rPr>
+        <w:t>大小：</w:t>
+      </w:r>
+      <w:r>
+        <w:rPr>
+          <w:rFonts w:ascii="Arial" w:hAnsi="Arial" w:cs="Arial"/>
+          <w:color w:val="333333"/>
+          <w:sz w:val="23"/>
+          <w:szCs w:val="23"/>
+          <w:shd w:val="clear" w:color="auto" w:fill="FFFFFF"/>
+        </w:rPr>
+        <w:t>2B (fixed) + (5 + 4 + 3) (topic layers) + 30 (header)</w:t>
+      </w:r>
+      <w:r>
+        <w:rPr>
+          <w:rFonts w:ascii="Arial" w:hAnsi="Arial" w:cs="Arial"/>
+          <w:color w:val="333333"/>
+          <w:sz w:val="23"/>
+          <w:szCs w:val="23"/>
+          <w:shd w:val="clear" w:color="auto" w:fill="FFFFFF"/>
+        </w:rPr>
+        <w:t xml:space="preserve"> + 8 (simpleinfo)</w:t>
+      </w:r>
+    </w:p>
+    <w:p>
+      <w:pPr>
+        <w:ind w:firstLine="720"/>
+        <w:rPr>
+          <w:rFonts w:ascii="Arial" w:hAnsi="Arial" w:cs="Arial"/>
+          <w:color w:val="333333"/>
+          <w:sz w:val="23"/>
+          <w:szCs w:val="23"/>
+          <w:shd w:val="clear" w:color="auto" w:fill="FFFFFF"/>
+        </w:rPr>
+      </w:pPr>
+      <w:r>
+        <w:rPr>
+          <w:rFonts w:ascii="Arial" w:hAnsi="Arial" w:cs="Arial" w:hint="eastAsia"/>
+          <w:color w:val="333333"/>
+          <w:sz w:val="23"/>
+          <w:szCs w:val="23"/>
+          <w:shd w:val="clear" w:color="auto" w:fill="FFFFFF"/>
+        </w:rPr>
+        <w:t>对带宽贡献的情况：</w:t>
+      </w:r>
+      <w:r>
+        <w:rPr>
+          <w:rFonts w:ascii="Arial" w:hAnsi="Arial" w:cs="Arial" w:hint="eastAsia"/>
+          <w:color w:val="333333"/>
+          <w:sz w:val="23"/>
+          <w:szCs w:val="23"/>
+          <w:shd w:val="clear" w:color="auto" w:fill="FFFFFF"/>
+        </w:rPr>
+        <w:t>1</w:t>
+      </w:r>
+      <w:r>
+        <w:rPr>
+          <w:rFonts w:ascii="Arial" w:hAnsi="Arial" w:cs="Arial" w:hint="eastAsia"/>
+          <w:color w:val="333333"/>
+          <w:sz w:val="23"/>
+          <w:szCs w:val="23"/>
+          <w:shd w:val="clear" w:color="auto" w:fill="FFFFFF"/>
+        </w:rPr>
+        <w:t>）</w:t>
+      </w:r>
+      <w:r>
+        <w:rPr>
+          <w:rFonts w:ascii="Arial" w:hAnsi="Arial" w:cs="Arial" w:hint="eastAsia"/>
+          <w:color w:val="333333"/>
+          <w:sz w:val="23"/>
+          <w:szCs w:val="23"/>
+          <w:shd w:val="clear" w:color="auto" w:fill="FFFFFF"/>
+        </w:rPr>
+        <w:t>SF</w:t>
+      </w:r>
+      <w:r>
+        <w:rPr>
+          <w:rFonts w:ascii="Arial" w:hAnsi="Arial" w:cs="Arial" w:hint="eastAsia"/>
+          <w:color w:val="333333"/>
+          <w:sz w:val="23"/>
+          <w:szCs w:val="23"/>
+          <w:shd w:val="clear" w:color="auto" w:fill="FFFFFF"/>
+        </w:rPr>
+        <w:t>；</w:t>
+      </w:r>
+      <w:r>
+        <w:rPr>
+          <w:rFonts w:ascii="Arial" w:hAnsi="Arial" w:cs="Arial" w:hint="eastAsia"/>
+          <w:color w:val="333333"/>
+          <w:sz w:val="23"/>
+          <w:szCs w:val="23"/>
+          <w:shd w:val="clear" w:color="auto" w:fill="FFFFFF"/>
+        </w:rPr>
+        <w:t xml:space="preserve"> 2</w:t>
+      </w:r>
+      <w:r>
+        <w:rPr>
+          <w:rFonts w:ascii="Arial" w:hAnsi="Arial" w:cs="Arial" w:hint="eastAsia"/>
+          <w:color w:val="333333"/>
+          <w:sz w:val="23"/>
+          <w:szCs w:val="23"/>
+          <w:shd w:val="clear" w:color="auto" w:fill="FFFFFF"/>
+        </w:rPr>
+        <w:t>）</w:t>
+      </w:r>
+      <w:r>
+        <w:rPr>
+          <w:rFonts w:ascii="Arial" w:hAnsi="Arial" w:cs="Arial" w:hint="eastAsia"/>
+          <w:color w:val="333333"/>
+          <w:sz w:val="23"/>
+          <w:szCs w:val="23"/>
+          <w:shd w:val="clear" w:color="auto" w:fill="FFFFFF"/>
+        </w:rPr>
+        <w:t>transfer</w:t>
+      </w:r>
+    </w:p>
+    <w:p>
+      <w:pPr>
+        <w:ind w:firstLine="720"/>
         <w:rPr>
           <w:rFonts w:hint="eastAsia"/>
         </w:rPr>
       </w:pPr>
       <w:r>
-        <w:tab/>
-      </w:r>
-      <w:r>
-        <w:rPr>
-          <w:rFonts w:hint="eastAsia"/>
-        </w:rPr>
-        <w:t>时间应该由</w:t>
-      </w:r>
-      <w:r>
-        <w:rPr>
-          <w:rFonts w:hint="eastAsia"/>
-        </w:rPr>
-        <w:t>workloop</w:t>
-      </w:r>
-      <w:r>
-        <w:rPr>
-          <w:rFonts w:hint="eastAsia"/>
-        </w:rPr>
-        <w:t>决定</w:t>
+        <w:rPr>
+          <w:rFonts w:ascii="Arial" w:hAnsi="Arial" w:cs="Arial"/>
+          <w:color w:val="333333"/>
+          <w:sz w:val="23"/>
+          <w:szCs w:val="23"/>
+          <w:shd w:val="clear" w:color="auto" w:fill="FFFFFF"/>
+        </w:rPr>
+        <w:t>C</w:t>
+      </w:r>
+      <w:r>
+        <w:rPr>
+          <w:rFonts w:ascii="Arial" w:hAnsi="Arial" w:cs="Arial" w:hint="eastAsia"/>
+          <w:color w:val="333333"/>
+          <w:sz w:val="23"/>
+          <w:szCs w:val="23"/>
+          <w:shd w:val="clear" w:color="auto" w:fill="FFFFFF"/>
+        </w:rPr>
+        <w:t>urrent</w:t>
+      </w:r>
+      <w:r>
+        <w:rPr>
+          <w:rFonts w:ascii="Arial" w:hAnsi="Arial" w:cs="Arial"/>
+          <w:color w:val="333333"/>
+          <w:sz w:val="23"/>
+          <w:szCs w:val="23"/>
+          <w:shd w:val="clear" w:color="auto" w:fill="FFFFFF"/>
+        </w:rPr>
+        <w:t>: save_to_subinfo = send_to _one_client = sf_to_one_broker = 0.1</w:t>
       </w:r>
     </w:p>
     <w:sectPr>

</xml_diff>

<commit_message>
1218 Picture2, NSF vs PF Bandwidth
</commit_message>
<xml_diff>
--- a/Documentation.docx
+++ b/Documentation.docx
@@ -426,7 +426,11 @@
       <w:pPr>
         <w:ind w:firstLine="720"/>
         <w:rPr>
-          <w:rFonts w:hint="eastAsia"/>
+          <w:rFonts w:ascii="Arial" w:hAnsi="Arial" w:cs="Arial"/>
+          <w:color w:val="333333"/>
+          <w:sz w:val="23"/>
+          <w:szCs w:val="23"/>
+          <w:shd w:val="clear" w:color="auto" w:fill="FFFFFF"/>
         </w:rPr>
       </w:pPr>
       <w:r>
@@ -458,6 +462,616 @@
           <w:shd w:val="clear" w:color="auto" w:fill="FFFFFF"/>
         </w:rPr>
         <w:t>: save_to_subinfo = send_to _one_client = sf_to_one_broker = 0.1</w:t>
+      </w:r>
+    </w:p>
+    <w:p>
+      <w:pPr>
+        <w:ind w:firstLine="720"/>
+        <w:rPr>
+          <w:rFonts w:ascii="Arial" w:hAnsi="Arial" w:cs="Arial"/>
+          <w:color w:val="333333"/>
+          <w:sz w:val="23"/>
+          <w:szCs w:val="23"/>
+          <w:shd w:val="clear" w:color="auto" w:fill="FFFFFF"/>
+        </w:rPr>
+      </w:pPr>
+    </w:p>
+    <w:p>
+      <w:pPr>
+        <w:ind w:firstLine="720"/>
+        <w:rPr>
+          <w:rFonts w:ascii="Arial" w:hAnsi="Arial" w:cs="Arial"/>
+          <w:color w:val="333333"/>
+          <w:sz w:val="23"/>
+          <w:szCs w:val="23"/>
+          <w:shd w:val="clear" w:color="auto" w:fill="FFFFFF"/>
+        </w:rPr>
+      </w:pPr>
+      <w:r>
+        <w:rPr>
+          <w:rFonts w:ascii="Arial" w:hAnsi="Arial" w:cs="Arial"/>
+          <w:color w:val="333333"/>
+          <w:sz w:val="23"/>
+          <w:szCs w:val="23"/>
+          <w:shd w:val="clear" w:color="auto" w:fill="FFFFFF"/>
+        </w:rPr>
+        <w:t xml:space="preserve">TODO: </w:t>
+      </w:r>
+      <w:r>
+        <w:rPr>
+          <w:rFonts w:ascii="Arial" w:hAnsi="Arial" w:cs="Arial" w:hint="eastAsia"/>
+          <w:color w:val="333333"/>
+          <w:sz w:val="23"/>
+          <w:szCs w:val="23"/>
+          <w:shd w:val="clear" w:color="auto" w:fill="FFFFFF"/>
+        </w:rPr>
+        <w:t>Co</w:t>
+      </w:r>
+      <w:r>
+        <w:rPr>
+          <w:rFonts w:ascii="Arial" w:hAnsi="Arial" w:cs="Arial"/>
+          <w:color w:val="333333"/>
+          <w:sz w:val="23"/>
+          <w:szCs w:val="23"/>
+          <w:shd w:val="clear" w:color="auto" w:fill="FFFFFF"/>
+        </w:rPr>
+        <w:t>mpare SF and NSF</w:t>
+      </w:r>
+    </w:p>
+    <w:p>
+      <w:pPr>
+        <w:ind w:firstLine="720"/>
+        <w:rPr>
+          <w:rFonts w:ascii="Arial" w:hAnsi="Arial" w:cs="Arial"/>
+          <w:color w:val="333333"/>
+          <w:sz w:val="23"/>
+          <w:szCs w:val="23"/>
+          <w:shd w:val="clear" w:color="auto" w:fill="FFFFFF"/>
+        </w:rPr>
+      </w:pPr>
+      <w:r>
+        <w:rPr>
+          <w:rFonts w:ascii="Arial" w:hAnsi="Arial" w:cs="Arial"/>
+          <w:color w:val="333333"/>
+          <w:sz w:val="23"/>
+          <w:szCs w:val="23"/>
+          <w:shd w:val="clear" w:color="auto" w:fill="FFFFFF"/>
+        </w:rPr>
+        <w:tab/>
+      </w:r>
+      <w:r>
+        <w:rPr>
+          <w:rFonts w:ascii="Arial" w:hAnsi="Arial" w:cs="Arial" w:hint="eastAsia"/>
+          <w:color w:val="333333"/>
+          <w:sz w:val="23"/>
+          <w:szCs w:val="23"/>
+          <w:shd w:val="clear" w:color="auto" w:fill="FFFFFF"/>
+        </w:rPr>
+        <w:t>横坐标改成</w:t>
+      </w:r>
+      <w:r>
+        <w:rPr>
+          <w:rFonts w:ascii="Arial" w:hAnsi="Arial" w:cs="Arial" w:hint="eastAsia"/>
+          <w:color w:val="333333"/>
+          <w:sz w:val="23"/>
+          <w:szCs w:val="23"/>
+          <w:shd w:val="clear" w:color="auto" w:fill="FFFFFF"/>
+        </w:rPr>
+        <w:t>time</w:t>
+      </w:r>
+    </w:p>
+    <w:p>
+      <w:pPr>
+        <w:ind w:firstLine="720"/>
+        <w:rPr>
+          <w:rFonts w:ascii="Arial" w:hAnsi="Arial" w:cs="Arial"/>
+          <w:color w:val="333333"/>
+          <w:sz w:val="23"/>
+          <w:szCs w:val="23"/>
+          <w:shd w:val="clear" w:color="auto" w:fill="FFFFFF"/>
+        </w:rPr>
+      </w:pPr>
+      <w:r>
+        <w:rPr>
+          <w:rFonts w:ascii="Arial" w:hAnsi="Arial" w:cs="Arial"/>
+          <w:color w:val="333333"/>
+          <w:sz w:val="23"/>
+          <w:szCs w:val="23"/>
+          <w:shd w:val="clear" w:color="auto" w:fill="FFFFFF"/>
+        </w:rPr>
+        <w:tab/>
+        <w:t xml:space="preserve">1 </w:t>
+      </w:r>
+      <w:r>
+        <w:rPr>
+          <w:rFonts w:ascii="Arial" w:hAnsi="Arial" w:cs="Arial" w:hint="eastAsia"/>
+          <w:color w:val="333333"/>
+          <w:sz w:val="23"/>
+          <w:szCs w:val="23"/>
+          <w:shd w:val="clear" w:color="auto" w:fill="FFFFFF"/>
+        </w:rPr>
+        <w:t>随机选取多个</w:t>
+      </w:r>
+      <w:r>
+        <w:rPr>
+          <w:rFonts w:ascii="Arial" w:hAnsi="Arial" w:cs="Arial" w:hint="eastAsia"/>
+          <w:color w:val="333333"/>
+          <w:sz w:val="23"/>
+          <w:szCs w:val="23"/>
+          <w:shd w:val="clear" w:color="auto" w:fill="FFFFFF"/>
+        </w:rPr>
+        <w:t>topic</w:t>
+      </w:r>
+      <w:r>
+        <w:rPr>
+          <w:rFonts w:ascii="Arial" w:hAnsi="Arial" w:cs="Arial" w:hint="eastAsia"/>
+          <w:color w:val="333333"/>
+          <w:sz w:val="23"/>
+          <w:szCs w:val="23"/>
+          <w:shd w:val="clear" w:color="auto" w:fill="FFFFFF"/>
+        </w:rPr>
+        <w:t>（含</w:t>
+      </w:r>
+      <w:r>
+        <w:rPr>
+          <w:rFonts w:ascii="Arial" w:hAnsi="Arial" w:cs="Arial" w:hint="eastAsia"/>
+          <w:color w:val="333333"/>
+          <w:sz w:val="23"/>
+          <w:szCs w:val="23"/>
+          <w:shd w:val="clear" w:color="auto" w:fill="FFFFFF"/>
+        </w:rPr>
+        <w:t>wildcard</w:t>
+      </w:r>
+      <w:r>
+        <w:rPr>
+          <w:rFonts w:ascii="Arial" w:hAnsi="Arial" w:cs="Arial" w:hint="eastAsia"/>
+          <w:color w:val="333333"/>
+          <w:sz w:val="23"/>
+          <w:szCs w:val="23"/>
+          <w:shd w:val="clear" w:color="auto" w:fill="FFFFFF"/>
+        </w:rPr>
+        <w:t>）</w:t>
+      </w:r>
+      <w:r>
+        <w:rPr>
+          <w:rFonts w:ascii="Arial" w:hAnsi="Arial" w:cs="Arial" w:hint="eastAsia"/>
+          <w:color w:val="333333"/>
+          <w:sz w:val="23"/>
+          <w:szCs w:val="23"/>
+          <w:shd w:val="clear" w:color="auto" w:fill="FFFFFF"/>
+        </w:rPr>
+        <w:t>&lt;</w:t>
+      </w:r>
+      <w:r>
+        <w:rPr>
+          <w:rFonts w:ascii="Arial" w:hAnsi="Arial" w:cs="Arial" w:hint="eastAsia"/>
+          <w:color w:val="333333"/>
+          <w:sz w:val="23"/>
+          <w:szCs w:val="23"/>
+          <w:shd w:val="clear" w:color="auto" w:fill="FFFFFF"/>
+        </w:rPr>
+        <w:t>强制含</w:t>
+      </w:r>
+      <w:r>
+        <w:rPr>
+          <w:rFonts w:ascii="Arial" w:hAnsi="Arial" w:cs="Arial" w:hint="eastAsia"/>
+          <w:color w:val="333333"/>
+          <w:sz w:val="23"/>
+          <w:szCs w:val="23"/>
+          <w:shd w:val="clear" w:color="auto" w:fill="FFFFFF"/>
+        </w:rPr>
+        <w:t>wildcard</w:t>
+      </w:r>
+      <w:r>
+        <w:rPr>
+          <w:rFonts w:ascii="Arial" w:hAnsi="Arial" w:cs="Arial"/>
+          <w:color w:val="333333"/>
+          <w:sz w:val="23"/>
+          <w:szCs w:val="23"/>
+          <w:shd w:val="clear" w:color="auto" w:fill="FFFFFF"/>
+        </w:rPr>
+        <w:t>&gt;</w:t>
+      </w:r>
+    </w:p>
+    <w:p>
+      <w:pPr>
+        <w:ind w:firstLine="720"/>
+        <w:rPr>
+          <w:rFonts w:ascii="Arial" w:hAnsi="Arial" w:cs="Arial"/>
+          <w:color w:val="333333"/>
+          <w:sz w:val="23"/>
+          <w:szCs w:val="23"/>
+          <w:shd w:val="clear" w:color="auto" w:fill="FFFFFF"/>
+        </w:rPr>
+      </w:pPr>
+      <w:r>
+        <w:rPr>
+          <w:rFonts w:ascii="Arial" w:hAnsi="Arial" w:cs="Arial"/>
+          <w:color w:val="333333"/>
+          <w:sz w:val="23"/>
+          <w:szCs w:val="23"/>
+          <w:shd w:val="clear" w:color="auto" w:fill="FFFFFF"/>
+        </w:rPr>
+        <w:tab/>
+      </w:r>
+      <w:r>
+        <w:rPr>
+          <w:rFonts w:ascii="Arial" w:hAnsi="Arial" w:cs="Arial" w:hint="eastAsia"/>
+          <w:color w:val="333333"/>
+          <w:sz w:val="23"/>
+          <w:szCs w:val="23"/>
+          <w:shd w:val="clear" w:color="auto" w:fill="FFFFFF"/>
+        </w:rPr>
+        <w:t>2</w:t>
+      </w:r>
+      <w:r>
+        <w:rPr>
+          <w:rFonts w:ascii="Arial" w:hAnsi="Arial" w:cs="Arial"/>
+          <w:color w:val="333333"/>
+          <w:sz w:val="23"/>
+          <w:szCs w:val="23"/>
+          <w:shd w:val="clear" w:color="auto" w:fill="FFFFFF"/>
+        </w:rPr>
+        <w:t xml:space="preserve"> </w:t>
+      </w:r>
+      <w:r>
+        <w:rPr>
+          <w:rFonts w:ascii="Arial" w:hAnsi="Arial" w:cs="Arial" w:hint="eastAsia"/>
+          <w:color w:val="333333"/>
+          <w:sz w:val="23"/>
+          <w:szCs w:val="23"/>
+          <w:shd w:val="clear" w:color="auto" w:fill="FFFFFF"/>
+        </w:rPr>
+        <w:t>NSF</w:t>
+      </w:r>
+      <w:r>
+        <w:rPr>
+          <w:rFonts w:ascii="Arial" w:hAnsi="Arial" w:cs="Arial"/>
+          <w:color w:val="333333"/>
+          <w:sz w:val="23"/>
+          <w:szCs w:val="23"/>
+          <w:shd w:val="clear" w:color="auto" w:fill="FFFFFF"/>
+        </w:rPr>
+        <w:t>:</w:t>
+      </w:r>
+      <w:r>
+        <w:rPr>
+          <w:rFonts w:ascii="Arial" w:hAnsi="Arial" w:cs="Arial" w:hint="eastAsia"/>
+          <w:color w:val="333333"/>
+          <w:sz w:val="23"/>
+          <w:szCs w:val="23"/>
+          <w:shd w:val="clear" w:color="auto" w:fill="FFFFFF"/>
+        </w:rPr>
+        <w:t>直接存进去，开始</w:t>
+      </w:r>
+      <w:r>
+        <w:rPr>
+          <w:rFonts w:ascii="Arial" w:hAnsi="Arial" w:cs="Arial" w:hint="eastAsia"/>
+          <w:color w:val="333333"/>
+          <w:sz w:val="23"/>
+          <w:szCs w:val="23"/>
+          <w:shd w:val="clear" w:color="auto" w:fill="FFFFFF"/>
+        </w:rPr>
+        <w:t>workingloop</w:t>
+      </w:r>
+      <w:r>
+        <w:rPr>
+          <w:rFonts w:ascii="Arial" w:hAnsi="Arial" w:cs="Arial" w:hint="eastAsia"/>
+          <w:color w:val="333333"/>
+          <w:sz w:val="23"/>
+          <w:szCs w:val="23"/>
+          <w:shd w:val="clear" w:color="auto" w:fill="FFFFFF"/>
+        </w:rPr>
+        <w:t>和</w:t>
+      </w:r>
+      <w:r>
+        <w:rPr>
+          <w:rFonts w:ascii="Arial" w:hAnsi="Arial" w:cs="Arial" w:hint="eastAsia"/>
+          <w:color w:val="333333"/>
+          <w:sz w:val="23"/>
+          <w:szCs w:val="23"/>
+          <w:shd w:val="clear" w:color="auto" w:fill="FFFFFF"/>
+        </w:rPr>
+        <w:t>sf</w:t>
+      </w:r>
+    </w:p>
+    <w:p>
+      <w:pPr>
+        <w:ind w:firstLine="720"/>
+        <w:rPr>
+          <w:rFonts w:ascii="Arial" w:hAnsi="Arial" w:cs="Arial"/>
+          <w:color w:val="333333"/>
+          <w:sz w:val="23"/>
+          <w:szCs w:val="23"/>
+          <w:shd w:val="clear" w:color="auto" w:fill="FFFFFF"/>
+        </w:rPr>
+      </w:pPr>
+      <w:r>
+        <w:rPr>
+          <w:rFonts w:ascii="Arial" w:hAnsi="Arial" w:cs="Arial"/>
+          <w:color w:val="333333"/>
+          <w:sz w:val="23"/>
+          <w:szCs w:val="23"/>
+          <w:shd w:val="clear" w:color="auto" w:fill="FFFFFF"/>
+        </w:rPr>
+        <w:tab/>
+      </w:r>
+      <w:r>
+        <w:rPr>
+          <w:rFonts w:ascii="Arial" w:hAnsi="Arial" w:cs="Arial" w:hint="eastAsia"/>
+          <w:color w:val="333333"/>
+          <w:sz w:val="23"/>
+          <w:szCs w:val="23"/>
+          <w:shd w:val="clear" w:color="auto" w:fill="FFFFFF"/>
+        </w:rPr>
+        <w:t>3</w:t>
+      </w:r>
+      <w:r>
+        <w:rPr>
+          <w:rFonts w:ascii="Arial" w:hAnsi="Arial" w:cs="Arial"/>
+          <w:color w:val="333333"/>
+          <w:sz w:val="23"/>
+          <w:szCs w:val="23"/>
+          <w:shd w:val="clear" w:color="auto" w:fill="FFFFFF"/>
+        </w:rPr>
+        <w:t xml:space="preserve"> </w:t>
+      </w:r>
+      <w:r>
+        <w:rPr>
+          <w:rFonts w:ascii="Arial" w:hAnsi="Arial" w:cs="Arial" w:hint="eastAsia"/>
+          <w:color w:val="333333"/>
+          <w:sz w:val="23"/>
+          <w:szCs w:val="23"/>
+          <w:shd w:val="clear" w:color="auto" w:fill="FFFFFF"/>
+        </w:rPr>
+        <w:t>SF</w:t>
+      </w:r>
+      <w:r>
+        <w:rPr>
+          <w:rFonts w:ascii="Arial" w:hAnsi="Arial" w:cs="Arial" w:hint="eastAsia"/>
+          <w:color w:val="333333"/>
+          <w:sz w:val="23"/>
+          <w:szCs w:val="23"/>
+          <w:shd w:val="clear" w:color="auto" w:fill="FFFFFF"/>
+        </w:rPr>
+        <w:t>：优化存进去，开始</w:t>
+      </w:r>
+      <w:r>
+        <w:rPr>
+          <w:rFonts w:ascii="Arial" w:hAnsi="Arial" w:cs="Arial" w:hint="eastAsia"/>
+          <w:color w:val="333333"/>
+          <w:sz w:val="23"/>
+          <w:szCs w:val="23"/>
+          <w:shd w:val="clear" w:color="auto" w:fill="FFFFFF"/>
+        </w:rPr>
+        <w:t>workingloop</w:t>
+      </w:r>
+      <w:r>
+        <w:rPr>
+          <w:rFonts w:ascii="Arial" w:hAnsi="Arial" w:cs="Arial" w:hint="eastAsia"/>
+          <w:color w:val="333333"/>
+          <w:sz w:val="23"/>
+          <w:szCs w:val="23"/>
+          <w:shd w:val="clear" w:color="auto" w:fill="FFFFFF"/>
+        </w:rPr>
+        <w:t>和</w:t>
+      </w:r>
+      <w:r>
+        <w:rPr>
+          <w:rFonts w:ascii="Arial" w:hAnsi="Arial" w:cs="Arial" w:hint="eastAsia"/>
+          <w:color w:val="333333"/>
+          <w:sz w:val="23"/>
+          <w:szCs w:val="23"/>
+          <w:shd w:val="clear" w:color="auto" w:fill="FFFFFF"/>
+        </w:rPr>
+        <w:t>sf</w:t>
+      </w:r>
+    </w:p>
+    <w:p>
+      <w:pPr>
+        <w:rPr>
+          <w:rFonts w:ascii="Arial" w:hAnsi="Arial" w:cs="Arial"/>
+          <w:color w:val="333333"/>
+          <w:sz w:val="23"/>
+          <w:szCs w:val="23"/>
+          <w:shd w:val="clear" w:color="auto" w:fill="FFFFFF"/>
+        </w:rPr>
+      </w:pPr>
+      <w:r>
+        <w:rPr>
+          <w:rFonts w:ascii="Arial" w:hAnsi="Arial" w:cs="Arial"/>
+          <w:color w:val="333333"/>
+          <w:sz w:val="23"/>
+          <w:szCs w:val="23"/>
+          <w:shd w:val="clear" w:color="auto" w:fill="FFFFFF"/>
+        </w:rPr>
+        <w:tab/>
+      </w:r>
+    </w:p>
+    <w:p>
+      <w:pPr>
+        <w:rPr>
+          <w:rFonts w:ascii="Arial" w:hAnsi="Arial" w:cs="Arial"/>
+          <w:color w:val="333333"/>
+          <w:sz w:val="23"/>
+          <w:szCs w:val="23"/>
+          <w:shd w:val="clear" w:color="auto" w:fill="FFFFFF"/>
+        </w:rPr>
+      </w:pPr>
+      <w:r>
+        <w:rPr>
+          <w:rFonts w:ascii="Arial" w:hAnsi="Arial" w:cs="Arial"/>
+          <w:color w:val="333333"/>
+          <w:sz w:val="23"/>
+          <w:szCs w:val="23"/>
+          <w:shd w:val="clear" w:color="auto" w:fill="FFFFFF"/>
+        </w:rPr>
+        <w:tab/>
+        <w:t xml:space="preserve">TODO: </w:t>
+      </w:r>
+      <w:r>
+        <w:rPr>
+          <w:rFonts w:ascii="Arial" w:hAnsi="Arial" w:cs="Arial" w:hint="eastAsia"/>
+          <w:color w:val="333333"/>
+          <w:sz w:val="23"/>
+          <w:szCs w:val="23"/>
+          <w:shd w:val="clear" w:color="auto" w:fill="FFFFFF"/>
+        </w:rPr>
+        <w:t>第一张图不够严谨，并没有将</w:t>
+      </w:r>
+      <w:r>
+        <w:rPr>
+          <w:rFonts w:ascii="Arial" w:hAnsi="Arial" w:cs="Arial" w:hint="eastAsia"/>
+          <w:color w:val="333333"/>
+          <w:sz w:val="23"/>
+          <w:szCs w:val="23"/>
+          <w:shd w:val="clear" w:color="auto" w:fill="FFFFFF"/>
+        </w:rPr>
+        <w:t>SF</w:t>
+      </w:r>
+      <w:r>
+        <w:rPr>
+          <w:rFonts w:ascii="Arial" w:hAnsi="Arial" w:cs="Arial" w:hint="eastAsia"/>
+          <w:color w:val="333333"/>
+          <w:sz w:val="23"/>
+          <w:szCs w:val="23"/>
+          <w:shd w:val="clear" w:color="auto" w:fill="FFFFFF"/>
+        </w:rPr>
+        <w:t>拿来考虑。后面得改</w:t>
+      </w:r>
+    </w:p>
+    <w:p>
+      <w:pPr>
+        <w:rPr>
+          <w:rFonts w:ascii="Arial" w:hAnsi="Arial" w:cs="Arial"/>
+          <w:color w:val="333333"/>
+          <w:sz w:val="23"/>
+          <w:szCs w:val="23"/>
+          <w:shd w:val="clear" w:color="auto" w:fill="FFFFFF"/>
+        </w:rPr>
+      </w:pPr>
+    </w:p>
+    <w:p>
+      <w:pPr>
+        <w:rPr>
+          <w:rFonts w:ascii="Arial" w:hAnsi="Arial" w:cs="Arial"/>
+          <w:color w:val="333333"/>
+          <w:sz w:val="23"/>
+          <w:szCs w:val="23"/>
+          <w:shd w:val="clear" w:color="auto" w:fill="FFFFFF"/>
+        </w:rPr>
+      </w:pPr>
+    </w:p>
+    <w:p>
+      <w:pPr>
+        <w:rPr>
+          <w:rFonts w:ascii="Arial" w:hAnsi="Arial" w:cs="Arial"/>
+          <w:color w:val="333333"/>
+          <w:sz w:val="23"/>
+          <w:szCs w:val="23"/>
+          <w:shd w:val="clear" w:color="auto" w:fill="FFFFFF"/>
+        </w:rPr>
+      </w:pPr>
+      <w:r>
+        <w:rPr>
+          <w:rFonts w:ascii="Arial" w:hAnsi="Arial" w:cs="Arial"/>
+          <w:color w:val="333333"/>
+          <w:sz w:val="23"/>
+          <w:szCs w:val="23"/>
+          <w:shd w:val="clear" w:color="auto" w:fill="FFFFFF"/>
+        </w:rPr>
+        <w:lastRenderedPageBreak/>
+        <w:drawing>
+          <wp:inline distT="0" distB="0" distL="0" distR="0" wp14:anchorId="25061DAA" wp14:editId="14AA91F7">
+            <wp:extent cx="5943600" cy="4457700"/>
+            <wp:effectExtent l="0" t="0" r="0" b="0"/>
+            <wp:docPr id="4" name="Picture 4"/>
+            <wp:cNvGraphicFramePr>
+              <a:graphicFrameLocks xmlns:a="http://schemas.openxmlformats.org/drawingml/2006/main" noChangeAspect="1"/>
+            </wp:cNvGraphicFramePr>
+            <a:graphic xmlns:a="http://schemas.openxmlformats.org/drawingml/2006/main">
+              <a:graphicData uri="http://schemas.openxmlformats.org/drawingml/2006/picture">
+                <pic:pic xmlns:pic="http://schemas.openxmlformats.org/drawingml/2006/picture">
+                  <pic:nvPicPr>
+                    <pic:cNvPr id="1" name=""/>
+                    <pic:cNvPicPr/>
+                  </pic:nvPicPr>
+                  <pic:blipFill>
+                    <a:blip r:embed="rId6"/>
+                    <a:stretch>
+                      <a:fillRect/>
+                    </a:stretch>
+                  </pic:blipFill>
+                  <pic:spPr>
+                    <a:xfrm>
+                      <a:off x="0" y="0"/>
+                      <a:ext cx="5943600" cy="4457700"/>
+                    </a:xfrm>
+                    <a:prstGeom prst="rect">
+                      <a:avLst/>
+                    </a:prstGeom>
+                  </pic:spPr>
+                </pic:pic>
+              </a:graphicData>
+            </a:graphic>
+          </wp:inline>
+        </w:drawing>
+      </w:r>
+    </w:p>
+    <w:p>
+      <w:pPr>
+        <w:rPr>
+          <w:rFonts w:ascii="Arial" w:hAnsi="Arial" w:cs="Arial" w:hint="eastAsia"/>
+          <w:color w:val="333333"/>
+          <w:sz w:val="23"/>
+          <w:szCs w:val="23"/>
+          <w:shd w:val="clear" w:color="auto" w:fill="FFFFFF"/>
+        </w:rPr>
+      </w:pPr>
+      <w:r>
+        <w:rPr>
+          <w:rFonts w:ascii="Arial" w:hAnsi="Arial" w:cs="Arial"/>
+          <w:color w:val="333333"/>
+          <w:sz w:val="23"/>
+          <w:szCs w:val="23"/>
+          <w:shd w:val="clear" w:color="auto" w:fill="FFFFFF"/>
+        </w:rPr>
+        <w:lastRenderedPageBreak/>
+        <w:drawing>
+          <wp:inline distT="0" distB="0" distL="0" distR="0" wp14:anchorId="784820F2" wp14:editId="69659A53">
+            <wp:extent cx="5943600" cy="4457700"/>
+            <wp:effectExtent l="0" t="0" r="0" b="0"/>
+            <wp:docPr id="5" name="Picture 5"/>
+            <wp:cNvGraphicFramePr>
+              <a:graphicFrameLocks xmlns:a="http://schemas.openxmlformats.org/drawingml/2006/main" noChangeAspect="1"/>
+            </wp:cNvGraphicFramePr>
+            <a:graphic xmlns:a="http://schemas.openxmlformats.org/drawingml/2006/main">
+              <a:graphicData uri="http://schemas.openxmlformats.org/drawingml/2006/picture">
+                <pic:pic xmlns:pic="http://schemas.openxmlformats.org/drawingml/2006/picture">
+                  <pic:nvPicPr>
+                    <pic:cNvPr id="1" name=""/>
+                    <pic:cNvPicPr/>
+                  </pic:nvPicPr>
+                  <pic:blipFill>
+                    <a:blip r:embed="rId7"/>
+                    <a:stretch>
+                      <a:fillRect/>
+                    </a:stretch>
+                  </pic:blipFill>
+                  <pic:spPr>
+                    <a:xfrm>
+                      <a:off x="0" y="0"/>
+                      <a:ext cx="5943600" cy="4457700"/>
+                    </a:xfrm>
+                    <a:prstGeom prst="rect">
+                      <a:avLst/>
+                    </a:prstGeom>
+                  </pic:spPr>
+                </pic:pic>
+              </a:graphicData>
+            </a:graphic>
+          </wp:inline>
+        </w:drawing>
       </w:r>
     </w:p>
     <w:sectPr>

</xml_diff>